<commit_message>
window closing fixed, class thursday nov 3
</commit_message>
<xml_diff>
--- a/Quizes/Quiz2.docx
+++ b/Quizes/Quiz2.docx
@@ -392,51 +392,7 @@
             <w:color w:val="FF0000"/>
             <w:lang w:val="es-ES"/>
           </w:rPr>
-          <m:t>∧</m:t>
-        </m:r>
-        <m:r>
-          <m:rPr>
-            <m:sty m:val="p"/>
-          </m:rPr>
-          <w:rPr>
-            <w:rFonts w:ascii="Cambria Math" w:hAnsi="Cambria Math"/>
-            <w:color w:val="FF0000"/>
-            <w:lang w:val="es-ES"/>
-          </w:rPr>
-          <m:t>c</m:t>
-        </m:r>
-        <m:r>
-          <m:rPr>
-            <m:sty m:val="p"/>
-          </m:rPr>
-          <w:rPr>
-            <w:rFonts w:ascii="Cambria Math" w:hAnsi="Cambria Math"/>
-            <w:color w:val="FF0000"/>
-            <w:lang w:val="es-ES"/>
-          </w:rPr>
-          <m:t>∧</m:t>
-        </m:r>
-        <m:r>
-          <m:rPr>
-            <m:sty m:val="p"/>
-          </m:rPr>
-          <w:rPr>
-            <w:rFonts w:ascii="Cambria Math" w:hAnsi="Cambria Math"/>
-            <w:color w:val="FF0000"/>
-            <w:lang w:val="es-ES"/>
-          </w:rPr>
-          <m:t xml:space="preserve"> </m:t>
-        </m:r>
-        <m:r>
-          <m:rPr>
-            <m:sty m:val="p"/>
-          </m:rPr>
-          <w:rPr>
-            <w:rFonts w:ascii="Cambria Math" w:hAnsi="Cambria Math"/>
-            <w:color w:val="FF0000"/>
-            <w:lang w:val="es-ES"/>
-          </w:rPr>
-          <m:t>d</m:t>
+          <m:t>∧c∧ d</m:t>
         </m:r>
       </m:oMath>
       <w:r>
@@ -465,18 +421,7 @@
             <w:color w:val="FF0000"/>
             <w:lang w:val="es-ES"/>
           </w:rPr>
-          <m:t>∨</m:t>
-        </m:r>
-        <m:r>
-          <m:rPr>
-            <m:sty m:val="p"/>
-          </m:rPr>
-          <w:rPr>
-            <w:rFonts w:ascii="Cambria Math" w:hAnsi="Cambria Math"/>
-            <w:color w:val="FF0000"/>
-            <w:lang w:val="es-ES"/>
-          </w:rPr>
-          <m:t>a</m:t>
+          <m:t>∨a</m:t>
         </m:r>
       </m:oMath>
       <w:r>
@@ -505,29 +450,7 @@
             <w:color w:val="FF0000"/>
             <w:lang w:val="es-ES"/>
           </w:rPr>
-          <m:t>∧</m:t>
-        </m:r>
-        <m:r>
-          <m:rPr>
-            <m:sty m:val="p"/>
-          </m:rPr>
-          <w:rPr>
-            <w:rFonts w:ascii="Cambria Math" w:hAnsi="Cambria Math"/>
-            <w:color w:val="FF0000"/>
-            <w:lang w:val="es-ES"/>
-          </w:rPr>
-          <m:t>[</m:t>
-        </m:r>
-        <m:r>
-          <m:rPr>
-            <m:sty m:val="p"/>
-          </m:rPr>
-          <w:rPr>
-            <w:rFonts w:ascii="Cambria Math" w:hAnsi="Cambria Math"/>
-            <w:color w:val="FF0000"/>
-            <w:lang w:val="es-ES"/>
-          </w:rPr>
-          <m:t>(</m:t>
+          <m:t>∧[(</m:t>
         </m:r>
         <m:r>
           <m:rPr>
@@ -549,40 +472,7 @@
             <w:color w:val="FF0000"/>
             <w:lang w:val="es-ES"/>
           </w:rPr>
-          <m:t>∧c∧d)</m:t>
-        </m:r>
-        <m:r>
-          <m:rPr>
-            <m:sty m:val="p"/>
-          </m:rPr>
-          <w:rPr>
-            <w:rFonts w:ascii="Cambria Math" w:hAnsi="Cambria Math"/>
-            <w:color w:val="FF0000"/>
-            <w:lang w:val="es-ES"/>
-          </w:rPr>
-          <m:t>∨</m:t>
-        </m:r>
-        <m:r>
-          <m:rPr>
-            <m:sty m:val="p"/>
-          </m:rPr>
-          <w:rPr>
-            <w:rFonts w:ascii="Cambria Math" w:hAnsi="Cambria Math"/>
-            <w:color w:val="FF0000"/>
-            <w:lang w:val="es-ES"/>
-          </w:rPr>
-          <m:t>b</m:t>
-        </m:r>
-        <m:r>
-          <m:rPr>
-            <m:sty m:val="p"/>
-          </m:rPr>
-          <w:rPr>
-            <w:rFonts w:ascii="Cambria Math" w:hAnsi="Cambria Math"/>
-            <w:color w:val="FF0000"/>
-            <w:lang w:val="es-ES"/>
-          </w:rPr>
-          <m:t>]</m:t>
+          <m:t>∧c∧d)∨b]</m:t>
         </m:r>
       </m:oMath>
     </w:p>
@@ -862,18 +752,7 @@
             <w:color w:val="FF0000"/>
             <w:lang w:val="es-ES"/>
           </w:rPr>
-          <m:t>∨</m:t>
-        </m:r>
-        <m:r>
-          <m:rPr>
-            <m:sty m:val="p"/>
-          </m:rPr>
-          <w:rPr>
-            <w:rFonts w:ascii="Cambria Math" w:hAnsi="Cambria Math"/>
-            <w:color w:val="FF0000"/>
-            <w:lang w:val="es-ES"/>
-          </w:rPr>
-          <m:t>(</m:t>
+          <m:t>∨(</m:t>
         </m:r>
         <m:d>
           <m:dPr>
@@ -918,18 +797,7 @@
             <w:color w:val="FF0000"/>
             <w:lang w:val="es-ES"/>
           </w:rPr>
-          <m:t>∧</m:t>
-        </m:r>
-        <m:r>
-          <m:rPr>
-            <m:sty m:val="p"/>
-          </m:rPr>
-          <w:rPr>
-            <w:rFonts w:ascii="Cambria Math" w:hAnsi="Cambria Math"/>
-            <w:color w:val="FF0000"/>
-            <w:lang w:val="es-ES"/>
-          </w:rPr>
-          <m:t>(b V y))</m:t>
+          <m:t>∧(b V y))</m:t>
         </m:r>
       </m:oMath>
       <w:r>
@@ -958,40 +826,7 @@
             <w:color w:val="FF0000"/>
             <w:lang w:val="es-ES"/>
           </w:rPr>
-          <m:t>∧</m:t>
-        </m:r>
-        <m:r>
-          <m:rPr>
-            <m:sty m:val="p"/>
-          </m:rPr>
-          <w:rPr>
-            <w:rFonts w:ascii="Cambria Math" w:hAnsi="Cambria Math"/>
-            <w:color w:val="FF0000"/>
-            <w:lang w:val="es-ES"/>
-          </w:rPr>
-          <m:t>[</m:t>
-        </m:r>
-        <m:r>
-          <m:rPr>
-            <m:sty m:val="p"/>
-          </m:rPr>
-          <w:rPr>
-            <w:rFonts w:ascii="Cambria Math" w:hAnsi="Cambria Math"/>
-            <w:color w:val="FF0000"/>
-            <w:lang w:val="es-ES"/>
-          </w:rPr>
-          <m:t xml:space="preserve">d V </m:t>
-        </m:r>
-        <m:r>
-          <m:rPr>
-            <m:sty m:val="p"/>
-          </m:rPr>
-          <w:rPr>
-            <w:rFonts w:ascii="Cambria Math" w:hAnsi="Cambria Math"/>
-            <w:color w:val="FF0000"/>
-            <w:lang w:val="es-ES"/>
-          </w:rPr>
-          <m:t>(</m:t>
+          <m:t>∧[d V (</m:t>
         </m:r>
         <m:d>
           <m:dPr>
@@ -1234,29 +1069,7 @@
             <w:color w:val="FF0000"/>
             <w:lang w:val="es-ES"/>
           </w:rPr>
-          <m:t>∧</m:t>
-        </m:r>
-        <m:r>
-          <m:rPr>
-            <m:sty m:val="p"/>
-          </m:rPr>
-          <w:rPr>
-            <w:rFonts w:ascii="Cambria Math" w:hAnsi="Cambria Math"/>
-            <w:color w:val="FF0000"/>
-            <w:lang w:val="es-ES"/>
-          </w:rPr>
-          <m:t>[</m:t>
-        </m:r>
-        <m:r>
-          <m:rPr>
-            <m:sty m:val="p"/>
-          </m:rPr>
-          <w:rPr>
-            <w:rFonts w:ascii="Cambria Math" w:hAnsi="Cambria Math"/>
-            <w:color w:val="FF0000"/>
-            <w:lang w:val="es-ES"/>
-          </w:rPr>
-          <m:t xml:space="preserve">a V </m:t>
+          <m:t xml:space="preserve">∧[a V </m:t>
         </m:r>
         <m:d>
           <m:dPr>
@@ -1588,15 +1401,7 @@
                 <w:color w:val="FF0000"/>
                 <w:lang w:val="en-GB"/>
               </w:rPr>
-              <m:t>a</m:t>
-            </m:r>
-            <m:r>
-              <w:rPr>
-                <w:rFonts w:ascii="Cambria Math" w:hAnsi="Cambria Math"/>
-                <w:color w:val="FF0000"/>
-                <w:lang w:val="en-GB"/>
-              </w:rPr>
-              <m:t xml:space="preserve"> </m:t>
+              <m:t xml:space="preserve">a </m:t>
             </m:r>
           </m:e>
         </m:bar>
@@ -1634,18 +1439,7 @@
             <w:color w:val="FF0000"/>
             <w:lang w:val="en-GB"/>
           </w:rPr>
-          <m:t>∧</m:t>
-        </m:r>
-        <m:r>
-          <m:rPr>
-            <m:sty m:val="p"/>
-          </m:rPr>
-          <w:rPr>
-            <w:rFonts w:ascii="Cambria Math" w:hAnsi="Cambria Math"/>
-            <w:color w:val="FF0000"/>
-            <w:lang w:val="en-GB"/>
-          </w:rPr>
-          <m:t>[</m:t>
+          <m:t>∧[</m:t>
         </m:r>
         <m:d>
           <m:dPr>
@@ -1680,18 +1474,7 @@
             <w:color w:val="FF0000"/>
             <w:lang w:val="en-GB"/>
           </w:rPr>
-          <m:t xml:space="preserve"> V b</m:t>
-        </m:r>
-        <m:r>
-          <m:rPr>
-            <m:sty m:val="p"/>
-          </m:rPr>
-          <w:rPr>
-            <w:rFonts w:ascii="Cambria Math" w:hAnsi="Cambria Math"/>
-            <w:color w:val="FF0000"/>
-            <w:lang w:val="en-GB"/>
-          </w:rPr>
-          <m:t>]</m:t>
+          <m:t xml:space="preserve"> V b]</m:t>
         </m:r>
       </m:oMath>
     </w:p>
@@ -1888,18 +1671,7 @@
             <w:color w:val="FF0000"/>
             <w:lang w:val="es-ES"/>
           </w:rPr>
-          <m:t>∧</m:t>
-        </m:r>
-        <m:r>
-          <m:rPr>
-            <m:sty m:val="p"/>
-          </m:rPr>
-          <w:rPr>
-            <w:rFonts w:ascii="Cambria Math" w:hAnsi="Cambria Math"/>
-            <w:color w:val="FF0000"/>
-            <w:lang w:val="es-ES"/>
-          </w:rPr>
-          <m:t>(</m:t>
+          <m:t>∧(</m:t>
         </m:r>
         <m:d>
           <m:dPr>
@@ -2077,15 +1849,7 @@
             <w:color w:val="FF0000"/>
             <w:lang w:val="en-GB"/>
           </w:rPr>
-          <m:t xml:space="preserve"> </m:t>
-        </m:r>
-        <m:r>
-          <w:rPr>
-            <w:rFonts w:ascii="Cambria Math" w:hAnsi="Cambria Math"/>
-            <w:color w:val="FF0000"/>
-            <w:lang w:val="en-GB"/>
-          </w:rPr>
-          <m:t>]</m:t>
+          <m:t xml:space="preserve"> ]</m:t>
         </m:r>
       </m:oMath>
       <w:r>
@@ -2106,18 +1870,7 @@
             <w:color w:val="FF0000"/>
             <w:lang w:val="es-ES"/>
           </w:rPr>
-          <m:t>∧</m:t>
-        </m:r>
-        <m:r>
-          <m:rPr>
-            <m:sty m:val="p"/>
-          </m:rPr>
-          <w:rPr>
-            <w:rFonts w:ascii="Cambria Math" w:hAnsi="Cambria Math"/>
-            <w:color w:val="FF0000"/>
-            <w:lang w:val="es-ES"/>
-          </w:rPr>
-          <m:t>[</m:t>
+          <m:t>∧[</m:t>
         </m:r>
         <m:r>
           <m:rPr>
@@ -2128,18 +1881,7 @@
             <w:color w:val="FF0000"/>
             <w:lang w:val="en-GB"/>
           </w:rPr>
-          <m:t>(</m:t>
-        </m:r>
-        <m:r>
-          <m:rPr>
-            <m:sty m:val="p"/>
-          </m:rPr>
-          <w:rPr>
-            <w:rFonts w:ascii="Cambria Math" w:eastAsiaTheme="minorEastAsia" w:hAnsi="Cambria Math"/>
-            <w:color w:val="FF0000"/>
-            <w:lang w:val="en-GB"/>
-          </w:rPr>
-          <m:t>a</m:t>
+          <m:t>(a</m:t>
         </m:r>
         <m:r>
           <m:rPr>
@@ -2367,29 +2109,7 @@
                     <w:color w:val="FF0000"/>
                     <w:lang w:val="es-ES"/>
                   </w:rPr>
-                  <m:t xml:space="preserve">b </m:t>
-                </m:r>
-                <m:r>
-                  <m:rPr>
-                    <m:sty m:val="p"/>
-                  </m:rPr>
-                  <w:rPr>
-                    <w:rFonts w:ascii="Cambria Math" w:hAnsi="Cambria Math"/>
-                    <w:color w:val="FF0000"/>
-                    <w:lang w:val="es-ES"/>
-                  </w:rPr>
-                  <m:t>∧</m:t>
-                </m:r>
-                <m:r>
-                  <m:rPr>
-                    <m:sty m:val="p"/>
-                  </m:rPr>
-                  <w:rPr>
-                    <w:rFonts w:ascii="Cambria Math" w:hAnsi="Cambria Math"/>
-                    <w:color w:val="FF0000"/>
-                    <w:lang w:val="es-ES"/>
-                  </w:rPr>
-                  <m:t>c</m:t>
+                  <m:t>b ∧c</m:t>
                 </m:r>
               </m:e>
             </m:d>
@@ -2800,18 +2520,7 @@
             <w:color w:val="FF0000"/>
             <w:lang w:val="en-GB"/>
           </w:rPr>
-          <m:t>∧</m:t>
-        </m:r>
-        <m:r>
-          <m:rPr>
-            <m:sty m:val="p"/>
-          </m:rPr>
-          <w:rPr>
-            <w:rFonts w:ascii="Cambria Math" w:hAnsi="Cambria Math"/>
-            <w:color w:val="FF0000"/>
-            <w:lang w:val="en-GB"/>
-          </w:rPr>
-          <m:t xml:space="preserve"> </m:t>
+          <m:t xml:space="preserve">∧ </m:t>
         </m:r>
       </m:oMath>
       <w:r>
@@ -3303,18 +3012,7 @@
                 <w:color w:val="FF0000"/>
                 <w:lang w:val="en-GB"/>
               </w:rPr>
-              <m:t xml:space="preserve"> </m:t>
-            </m:r>
-            <m:r>
-              <m:rPr>
-                <m:sty m:val="p"/>
-              </m:rPr>
-              <w:rPr>
-                <w:rFonts w:ascii="Cambria Math" w:hAnsi="Cambria Math"/>
-                <w:color w:val="FF0000"/>
-                <w:lang w:val="en-GB"/>
-              </w:rPr>
-              <m:t xml:space="preserve"> V x</m:t>
+              <m:t xml:space="preserve">  V x</m:t>
             </m:r>
             <m:ctrlPr>
               <w:rPr>
@@ -3512,21 +3210,7 @@
             <w:rStyle w:val="Hyperlink"/>
             <w:lang w:val="en-GB"/>
           </w:rPr>
-          <w:t>http://www.cri</w:t>
-        </w:r>
-        <w:r>
-          <w:rPr>
-            <w:rStyle w:val="Hyperlink"/>
-            <w:lang w:val="en-GB"/>
-          </w:rPr>
-          <w:t>l</w:t>
-        </w:r>
-        <w:r>
-          <w:rPr>
-            <w:rStyle w:val="Hyperlink"/>
-            <w:lang w:val="en-GB"/>
-          </w:rPr>
-          <w:t>.univ-artois.fr/~roussel/satgame/satgame.php?lang=eng</w:t>
+          <w:t>http://www.cril.univ-artois.fr/~roussel/satgame/satgame.php?lang=eng</w:t>
         </w:r>
       </w:hyperlink>
       <w:r>
@@ -3690,23 +3374,7 @@
           <w:color w:val="FF0000"/>
           <w:lang w:val="en-GB"/>
         </w:rPr>
-        <w:t xml:space="preserve">If Y can be </w:t>
-      </w:r>
-      <w:proofErr w:type="gramStart"/>
-      <w:r>
-        <w:rPr>
-          <w:color w:val="FF0000"/>
-          <w:lang w:val="en-GB"/>
-        </w:rPr>
-        <w:t>solve</w:t>
-      </w:r>
-      <w:proofErr w:type="gramEnd"/>
-      <w:r>
-        <w:rPr>
-          <w:color w:val="FF0000"/>
-          <w:lang w:val="en-GB"/>
-        </w:rPr>
-        <w:t xml:space="preserve"> in polynomial time, then so can X</w:t>
+        <w:t>If Y can be solve in polynomial time, then so can X</w:t>
       </w:r>
     </w:p>
     <w:p>
@@ -4468,16 +4136,8 @@
           <w:lang w:val="en-GB"/>
         </w:rPr>
         <w:lastRenderedPageBreak/>
-        <w:t xml:space="preserve">When we talk about running time of a SAT problem which of the following parameters should be </w:t>
-      </w:r>
-      <w:proofErr w:type="gramStart"/>
-      <w:r>
-        <w:rPr>
-          <w:lang w:val="en-GB"/>
-        </w:rPr>
-        <w:t>taken into account</w:t>
-      </w:r>
-      <w:proofErr w:type="gramEnd"/>
+        <w:t>When we talk about running time of a SAT problem which of the following parameters should be taken into account</w:t>
+      </w:r>
     </w:p>
     <w:p>
       <w:pPr>
@@ -6529,23 +6189,7 @@
           <w:rFonts w:eastAsiaTheme="minorEastAsia"/>
           <w:lang w:val="en-GB"/>
         </w:rPr>
-        <w:t xml:space="preserve">It is not satisfied, </w:t>
-      </w:r>
-      <w:proofErr w:type="gramStart"/>
-      <w:r>
-        <w:rPr>
-          <w:rFonts w:eastAsiaTheme="minorEastAsia"/>
-          <w:lang w:val="en-GB"/>
-        </w:rPr>
-        <w:t>i.e.</w:t>
-      </w:r>
-      <w:proofErr w:type="gramEnd"/>
-      <w:r>
-        <w:rPr>
-          <w:rFonts w:eastAsiaTheme="minorEastAsia"/>
-          <w:lang w:val="en-GB"/>
-        </w:rPr>
-        <w:t xml:space="preserve"> for no assignments of the variables the formula evaluates to true</w:t>
+        <w:t>It is not satisfied, i.e. for no assignments of the variables the formula evaluates to true</w:t>
       </w:r>
     </w:p>
     <w:p>
@@ -6611,25 +6255,7 @@
           <w:color w:val="FF0000"/>
           <w:lang w:val="en-GB"/>
         </w:rPr>
-        <w:t xml:space="preserve">In general case of n </w:t>
-      </w:r>
-      <w:proofErr w:type="gramStart"/>
-      <w:r>
-        <w:rPr>
-          <w:rFonts w:eastAsiaTheme="minorEastAsia"/>
-          <w:color w:val="FF0000"/>
-          <w:lang w:val="en-GB"/>
-        </w:rPr>
-        <w:t>variables</w:t>
-      </w:r>
-      <w:proofErr w:type="gramEnd"/>
-      <w:r>
-        <w:rPr>
-          <w:rFonts w:eastAsiaTheme="minorEastAsia"/>
-          <w:color w:val="FF0000"/>
-          <w:lang w:val="en-GB"/>
-        </w:rPr>
-        <w:t xml:space="preserve"> the formula has size O(n</w:t>
+        <w:t>In general case of n variables the formula has size O(n</w:t>
       </w:r>
       <w:r>
         <w:rPr>
@@ -6874,6 +6500,13 @@
         </w:rPr>
         <w:t xml:space="preserve">   </w:t>
       </w:r>
+      <w:r>
+        <w:rPr>
+          <w:color w:val="4472C4" w:themeColor="accent1"/>
+          <w:lang w:val="en-GB"/>
+        </w:rPr>
+        <w:t>QUESTION FROM HERE</w:t>
+      </w:r>
     </w:p>
     <w:p>
       <w:pPr>
@@ -6890,16 +6523,8 @@
         <w:rPr>
           <w:lang w:val="en-GB"/>
         </w:rPr>
-        <w:t xml:space="preserve">A polynomial time algorithm is run on a non-deterministic RAM on an input with length n. How much read/write memory is </w:t>
-      </w:r>
-      <w:proofErr w:type="gramStart"/>
-      <w:r>
-        <w:rPr>
-          <w:lang w:val="en-GB"/>
-        </w:rPr>
-        <w:t>needed :</w:t>
-      </w:r>
-      <w:proofErr w:type="gramEnd"/>
+        <w:t>A polynomial time algorithm is run on a non-deterministic RAM on an input with length n. How much read/write memory is needed :</w:t>
+      </w:r>
     </w:p>
     <w:p>
       <w:pPr>
@@ -6981,13 +6606,11 @@
           <w:numId w:val="3"/>
         </w:numPr>
         <w:rPr>
-          <w:color w:val="FF0000"/>
-          <w:lang w:val="en-GB"/>
-        </w:rPr>
-      </w:pPr>
-      <w:r>
-        <w:rPr>
-          <w:color w:val="FF0000"/>
+          <w:lang w:val="en-GB"/>
+        </w:rPr>
+      </w:pPr>
+      <w:r>
+        <w:rPr>
           <w:lang w:val="en-GB"/>
         </w:rPr>
         <w:t>depends on the input</w:t>
@@ -7062,13 +6685,11 @@
           <w:numId w:val="20"/>
         </w:numPr>
         <w:rPr>
-          <w:color w:val="FF0000"/>
-          <w:lang w:val="en-GB"/>
-        </w:rPr>
-      </w:pPr>
-      <w:r>
-        <w:rPr>
-          <w:color w:val="FF0000"/>
+          <w:lang w:val="en-GB"/>
+        </w:rPr>
+      </w:pPr>
+      <w:r>
+        <w:rPr>
           <w:lang w:val="en-GB"/>
         </w:rPr>
         <w:t>polynomial in n</w:t>
@@ -7152,21 +6773,7 @@
         <w:rPr>
           <w:lang w:val="en-GB"/>
         </w:rPr>
-        <w:t xml:space="preserve">A polynomial time algorithm is run on a non-deterministic RAM on an input with length n. At every single moment of </w:t>
-      </w:r>
-      <w:proofErr w:type="gramStart"/>
-      <w:r>
-        <w:rPr>
-          <w:lang w:val="en-GB"/>
-        </w:rPr>
-        <w:t>execution</w:t>
-      </w:r>
-      <w:proofErr w:type="gramEnd"/>
-      <w:r>
-        <w:rPr>
-          <w:lang w:val="en-GB"/>
-        </w:rPr>
-        <w:t xml:space="preserve"> the non-deterministic RAM is in a certain configuration (snapshot). Which of the following is true (more answers may be correct):</w:t>
+        <w:t>A polynomial time algorithm is run on a non-deterministic RAM on an input with length n. At every single moment of execution the non-deterministic RAM is in a certain configuration (snapshot). Which of the following is true (more answers may be correct):</w:t>
       </w:r>
     </w:p>
     <w:p>
@@ -7195,13 +6802,11 @@
           <w:numId w:val="3"/>
         </w:numPr>
         <w:rPr>
-          <w:color w:val="FF0000"/>
-          <w:lang w:val="en-GB"/>
-        </w:rPr>
-      </w:pPr>
-      <w:r>
-        <w:rPr>
-          <w:color w:val="FF0000"/>
+          <w:lang w:val="en-GB"/>
+        </w:rPr>
+      </w:pPr>
+      <w:r>
+        <w:rPr>
           <w:lang w:val="en-GB"/>
         </w:rPr>
         <w:t>there can be exponential numbers of configurations</w:t>
@@ -7237,6 +6842,13 @@
         </w:rPr>
         <w:t xml:space="preserve"> </w:t>
       </w:r>
+      <w:r>
+        <w:rPr>
+          <w:color w:val="4472C4" w:themeColor="accent1"/>
+          <w:lang w:val="en-GB"/>
+        </w:rPr>
+        <w:t>TO HERE</w:t>
+      </w:r>
     </w:p>
     <w:p>
       <w:pPr>
@@ -7362,21 +6974,7 @@
         <w:rPr>
           <w:lang w:val="en-GB"/>
         </w:rPr>
-        <w:t xml:space="preserve">If you can show that SAT is solvable in polynomial time on a deterministic </w:t>
-      </w:r>
-      <w:proofErr w:type="gramStart"/>
-      <w:r>
-        <w:rPr>
-          <w:lang w:val="en-GB"/>
-        </w:rPr>
-        <w:t>RAM</w:t>
-      </w:r>
-      <w:proofErr w:type="gramEnd"/>
-      <w:r>
-        <w:rPr>
-          <w:lang w:val="en-GB"/>
-        </w:rPr>
-        <w:t xml:space="preserve"> then you:</w:t>
+        <w:t>If you can show that SAT is solvable in polynomial time on a deterministic RAM then you:</w:t>
       </w:r>
     </w:p>
     <w:p>
@@ -7477,21 +7075,7 @@
         <w:rPr>
           <w:lang w:val="en-GB"/>
         </w:rPr>
-        <w:t xml:space="preserve">If we can show that one NP-complete problem is solvable in polynomial time on a deterministic </w:t>
-      </w:r>
-      <w:proofErr w:type="gramStart"/>
-      <w:r>
-        <w:rPr>
-          <w:lang w:val="en-GB"/>
-        </w:rPr>
-        <w:t>RAM</w:t>
-      </w:r>
-      <w:proofErr w:type="gramEnd"/>
-      <w:r>
-        <w:rPr>
-          <w:lang w:val="en-GB"/>
-        </w:rPr>
-        <w:t xml:space="preserve"> then we</w:t>
+        <w:t>If we can show that one NP-complete problem is solvable in polynomial time on a deterministic RAM then we</w:t>
       </w:r>
       <w:r>
         <w:rPr>
@@ -7701,21 +7285,7 @@
         <w:rPr>
           <w:lang w:val="en-GB"/>
         </w:rPr>
-        <w:t>Write the proof of the following claim: For a graph G=(</w:t>
-      </w:r>
-      <w:proofErr w:type="gramStart"/>
-      <w:r>
-        <w:rPr>
-          <w:lang w:val="en-GB"/>
-        </w:rPr>
-        <w:t>V,E</w:t>
-      </w:r>
-      <w:proofErr w:type="gramEnd"/>
-      <w:r>
-        <w:rPr>
-          <w:lang w:val="en-GB"/>
-        </w:rPr>
-        <w:t xml:space="preserve">) and a set S </w:t>
+        <w:t xml:space="preserve">Write the proof of the following claim: For a graph G=(V,E) and a set S </w:t>
       </w:r>
       <w:r>
         <w:rPr>
@@ -7761,13 +7331,20 @@
       <w:pPr>
         <w:jc w:val="center"/>
         <w:rPr>
-          <w:color w:val="FF0000"/>
-          <w:lang w:val="en-GB"/>
-        </w:rPr>
-      </w:pPr>
-      <w:r>
-        <w:rPr>
-          <w:color w:val="FF0000"/>
+          <w:color w:val="4472C4" w:themeColor="accent1"/>
+          <w:lang w:val="en-GB"/>
+        </w:rPr>
+      </w:pPr>
+      <w:r>
+        <w:rPr>
+          <w:color w:val="4472C4" w:themeColor="accent1"/>
+          <w:lang w:val="en-GB"/>
+        </w:rPr>
+        <w:t xml:space="preserve">QUESTION </w:t>
+      </w:r>
+      <w:r>
+        <w:rPr>
+          <w:color w:val="4472C4" w:themeColor="accent1"/>
           <w:lang w:val="en-GB"/>
         </w:rPr>
         <w:t>?</w:t>
@@ -11018,12 +10595,6 @@
 </file>
 
 <file path=customXml/item1.xml><?xml version="1.0" encoding="utf-8"?>
-<p:properties xmlns:p="http://schemas.microsoft.com/office/2006/metadata/properties" xmlns:xsi="http://www.w3.org/2001/XMLSchema-instance" xmlns:pc="http://schemas.microsoft.com/office/infopath/2007/PartnerControls">
-  <documentManagement/>
-</p:properties>
-</file>
-
-<file path=customXml/item2.xml><?xml version="1.0" encoding="utf-8"?>
 <ct:contentTypeSchema xmlns:ct="http://schemas.microsoft.com/office/2006/metadata/contentType" xmlns:ma="http://schemas.microsoft.com/office/2006/metadata/properties/metaAttributes" ct:_="" ma:_="" ma:contentTypeName="Document" ma:contentTypeID="0x010100E4934CFCC658D048BFAD706E4E30707E" ma:contentTypeVersion="0" ma:contentTypeDescription="Create a new document." ma:contentTypeScope="" ma:versionID="2b58cac721d56c791cd09e4a3cfdeb2f">
   <xsd:schema xmlns:xsd="http://www.w3.org/2001/XMLSchema" xmlns:xs="http://www.w3.org/2001/XMLSchema" xmlns:p="http://schemas.microsoft.com/office/2006/metadata/properties" targetNamespace="http://schemas.microsoft.com/office/2006/metadata/properties" ma:root="true" ma:fieldsID="067e30616eeadeb776f014c5fbcfd813">
     <xsd:element name="properties">
@@ -11137,7 +10708,17 @@
 </ct:contentTypeSchema>
 </file>
 
+<file path=customXml/item2.xml><?xml version="1.0" encoding="utf-8"?>
+<p:properties xmlns:p="http://schemas.microsoft.com/office/2006/metadata/properties" xmlns:xsi="http://www.w3.org/2001/XMLSchema-instance" xmlns:pc="http://schemas.microsoft.com/office/infopath/2007/PartnerControls">
+  <documentManagement/>
+</p:properties>
+</file>
+
 <file path=customXml/item3.xml><?xml version="1.0" encoding="utf-8"?>
+<b:Sources xmlns:b="http://schemas.openxmlformats.org/officeDocument/2006/bibliography" xmlns="http://schemas.openxmlformats.org/officeDocument/2006/bibliography" SelectedStyle="\APASixthEditionOfficeOnline.xsl" StyleName="APA" Version="6"/>
+</file>
+
+<file path=customXml/item4.xml><?xml version="1.0" encoding="utf-8"?>
 <?mso-contentType ?>
 <FormTemplates xmlns="http://schemas.microsoft.com/sharepoint/v3/contenttype/forms">
   <Display>DocumentLibraryForm</Display>
@@ -11146,20 +10727,7 @@
 </FormTemplates>
 </file>
 
-<file path=customXml/item4.xml><?xml version="1.0" encoding="utf-8"?>
-<b:Sources xmlns:b="http://schemas.openxmlformats.org/officeDocument/2006/bibliography" xmlns="http://schemas.openxmlformats.org/officeDocument/2006/bibliography" SelectedStyle="\APASixthEditionOfficeOnline.xsl" StyleName="APA" Version="6"/>
-</file>
-
 <file path=customXml/itemProps1.xml><?xml version="1.0" encoding="utf-8"?>
-<ds:datastoreItem xmlns:ds="http://schemas.openxmlformats.org/officeDocument/2006/customXml" ds:itemID="{9A195E8B-1F62-4970-AF97-34CB33372E90}">
-  <ds:schemaRefs>
-    <ds:schemaRef ds:uri="http://schemas.microsoft.com/office/2006/metadata/properties"/>
-    <ds:schemaRef ds:uri="http://schemas.microsoft.com/office/infopath/2007/PartnerControls"/>
-  </ds:schemaRefs>
-</ds:datastoreItem>
-</file>
-
-<file path=customXml/itemProps2.xml><?xml version="1.0" encoding="utf-8"?>
 <ds:datastoreItem xmlns:ds="http://schemas.openxmlformats.org/officeDocument/2006/customXml" ds:itemID="{93D85BD0-4497-40E6-9764-C5B267768E91}">
   <ds:schemaRefs>
     <ds:schemaRef ds:uri="http://schemas.microsoft.com/office/2006/metadata/contentType"/>
@@ -11175,18 +10743,27 @@
 </ds:datastoreItem>
 </file>
 
+<file path=customXml/itemProps2.xml><?xml version="1.0" encoding="utf-8"?>
+<ds:datastoreItem xmlns:ds="http://schemas.openxmlformats.org/officeDocument/2006/customXml" ds:itemID="{9A195E8B-1F62-4970-AF97-34CB33372E90}">
+  <ds:schemaRefs>
+    <ds:schemaRef ds:uri="http://schemas.microsoft.com/office/2006/metadata/properties"/>
+    <ds:schemaRef ds:uri="http://schemas.microsoft.com/office/infopath/2007/PartnerControls"/>
+  </ds:schemaRefs>
+</ds:datastoreItem>
+</file>
+
 <file path=customXml/itemProps3.xml><?xml version="1.0" encoding="utf-8"?>
+<ds:datastoreItem xmlns:ds="http://schemas.openxmlformats.org/officeDocument/2006/customXml" ds:itemID="{74963CF6-C6F9-4EE0-A4DD-14E3CC2E35AE}">
+  <ds:schemaRefs>
+    <ds:schemaRef ds:uri="http://schemas.openxmlformats.org/officeDocument/2006/bibliography"/>
+  </ds:schemaRefs>
+</ds:datastoreItem>
+</file>
+
+<file path=customXml/itemProps4.xml><?xml version="1.0" encoding="utf-8"?>
 <ds:datastoreItem xmlns:ds="http://schemas.openxmlformats.org/officeDocument/2006/customXml" ds:itemID="{2B9E0F7D-C5BB-4865-8F0E-8948130F4AA8}">
   <ds:schemaRefs>
     <ds:schemaRef ds:uri="http://schemas.microsoft.com/sharepoint/v3/contenttype/forms"/>
   </ds:schemaRefs>
 </ds:datastoreItem>
-</file>
-
-<file path=customXml/itemProps4.xml><?xml version="1.0" encoding="utf-8"?>
-<ds:datastoreItem xmlns:ds="http://schemas.openxmlformats.org/officeDocument/2006/customXml" ds:itemID="{74963CF6-C6F9-4EE0-A4DD-14E3CC2E35AE}">
-  <ds:schemaRefs>
-    <ds:schemaRef ds:uri="http://schemas.openxmlformats.org/officeDocument/2006/bibliography"/>
-  </ds:schemaRefs>
-</ds:datastoreItem>
 </file>
</xml_diff>

<commit_message>
brute vertex cover done
</commit_message>
<xml_diff>
--- a/Quizes/Quiz2.docx
+++ b/Quizes/Quiz2.docx
@@ -109,6 +109,37 @@
           <w:lang w:val="en-GB"/>
         </w:rPr>
         <w:t>Quiz</w:t>
+      </w:r>
+    </w:p>
+    <w:p>
+      <w:pPr>
+        <w:rPr>
+          <w:color w:val="4472C4" w:themeColor="accent1"/>
+          <w:lang w:val="en-GB"/>
+        </w:rPr>
+      </w:pPr>
+      <w:r>
+        <w:rPr>
+          <w:color w:val="4472C4" w:themeColor="accent1"/>
+          <w:lang w:val="en-GB"/>
+        </w:rPr>
+        <w:t xml:space="preserve">CORREGIR </w:t>
+      </w:r>
+      <w:proofErr w:type="gramStart"/>
+      <w:r>
+        <w:rPr>
+          <w:color w:val="4472C4" w:themeColor="accent1"/>
+          <w:lang w:val="en-GB"/>
+        </w:rPr>
+        <w:t>( EXPANDIR</w:t>
+      </w:r>
+      <w:proofErr w:type="gramEnd"/>
+      <w:r>
+        <w:rPr>
+          <w:color w:val="4472C4" w:themeColor="accent1"/>
+          <w:lang w:val="en-GB"/>
+        </w:rPr>
+        <w:t>)</w:t>
       </w:r>
     </w:p>
     <w:p>
@@ -6549,29 +6580,10 @@
     <w:p>
       <w:pPr>
         <w:rPr>
-          <w:lang w:val="en-GB"/>
-        </w:rPr>
-      </w:pPr>
-      <w:r>
-        <w:rPr>
-          <w:lang w:val="en-GB"/>
-        </w:rPr>
-        <w:t xml:space="preserve">   </w:t>
-      </w:r>
-      <w:r>
-        <w:rPr>
-          <w:color w:val="4472C4" w:themeColor="accent1"/>
-          <w:lang w:val="en-GB"/>
-        </w:rPr>
-        <w:t>QUESTION</w:t>
-      </w:r>
-      <w:r>
-        <w:rPr>
-          <w:color w:val="4472C4" w:themeColor="accent1"/>
-          <w:lang w:val="en-GB"/>
-        </w:rPr>
-        <w:t xml:space="preserve"> 11 to 13 not from this week, I think</w:t>
-      </w:r>
+          <w:color w:val="FF0000"/>
+          <w:lang w:val="en-GB"/>
+        </w:rPr>
+      </w:pPr>
     </w:p>
     <w:p>
       <w:pPr>
@@ -6625,11 +6637,13 @@
           <w:numId w:val="3"/>
         </w:numPr>
         <w:rPr>
-          <w:lang w:val="en-GB"/>
-        </w:rPr>
-      </w:pPr>
-      <w:r>
-        <w:rPr>
+          <w:color w:val="FF0000"/>
+          <w:lang w:val="en-GB"/>
+        </w:rPr>
+      </w:pPr>
+      <w:r>
+        <w:rPr>
+          <w:color w:val="FF0000"/>
           <w:lang w:val="en-GB"/>
         </w:rPr>
         <w:t>polynomial in n</w:t>
@@ -6794,11 +6808,13 @@
           <w:numId w:val="20"/>
         </w:numPr>
         <w:rPr>
-          <w:lang w:val="en-GB"/>
-        </w:rPr>
-      </w:pPr>
-      <w:r>
-        <w:rPr>
+          <w:color w:val="FF0000"/>
+          <w:lang w:val="en-GB"/>
+        </w:rPr>
+      </w:pPr>
+      <w:r>
+        <w:rPr>
+          <w:color w:val="FF0000"/>
           <w:lang w:val="en-GB"/>
         </w:rPr>
         <w:lastRenderedPageBreak/>
@@ -6871,11 +6887,13 @@
           <w:numId w:val="3"/>
         </w:numPr>
         <w:rPr>
-          <w:lang w:val="en-GB"/>
-        </w:rPr>
-      </w:pPr>
-      <w:r>
-        <w:rPr>
+          <w:color w:val="FF0000"/>
+          <w:lang w:val="en-GB"/>
+        </w:rPr>
+      </w:pPr>
+      <w:r>
+        <w:rPr>
+          <w:color w:val="FF0000"/>
           <w:lang w:val="en-GB"/>
         </w:rPr>
         <w:t>each configuration is in size polynomial in n</w:t>
@@ -6907,11 +6925,13 @@
           <w:numId w:val="3"/>
         </w:numPr>
         <w:rPr>
-          <w:lang w:val="en-GB"/>
-        </w:rPr>
-      </w:pPr>
-      <w:r>
-        <w:rPr>
+          <w:color w:val="FF0000"/>
+          <w:lang w:val="en-GB"/>
+        </w:rPr>
+      </w:pPr>
+      <w:r>
+        <w:rPr>
+          <w:color w:val="FF0000"/>
           <w:lang w:val="en-GB"/>
         </w:rPr>
         <w:t>all configurations together have polynomial size</w:t>
@@ -7073,11 +7093,13 @@
           <w:numId w:val="22"/>
         </w:numPr>
         <w:rPr>
-          <w:lang w:val="en-GB"/>
-        </w:rPr>
-      </w:pPr>
-      <w:r>
-        <w:rPr>
+          <w:color w:val="FF0000"/>
+          <w:lang w:val="en-GB"/>
+        </w:rPr>
+      </w:pPr>
+      <w:r>
+        <w:rPr>
+          <w:color w:val="FF0000"/>
           <w:lang w:val="en-GB"/>
         </w:rPr>
         <w:t>have proved P=NP</w:t>
@@ -7220,11 +7242,13 @@
           <w:numId w:val="23"/>
         </w:numPr>
         <w:rPr>
-          <w:lang w:val="en-GB"/>
-        </w:rPr>
-      </w:pPr>
-      <w:r>
-        <w:rPr>
+          <w:color w:val="FF0000"/>
+          <w:lang w:val="en-GB"/>
+        </w:rPr>
+      </w:pPr>
+      <w:r>
+        <w:rPr>
+          <w:color w:val="FF0000"/>
           <w:lang w:val="en-GB"/>
         </w:rPr>
         <w:t>All NP-complete problems are solvable in polynomial time</w:t>
@@ -7339,6 +7363,7 @@
       </w:pPr>
       <w:r>
         <w:rPr>
+          <w:color w:val="FF0000"/>
           <w:lang w:val="en-GB"/>
         </w:rPr>
         <w:t>All NP-complete problems are only solvable in exponential time</w:t>
@@ -7352,13 +7377,11 @@
           <w:numId w:val="24"/>
         </w:numPr>
         <w:rPr>
-          <w:color w:val="FF0000"/>
-          <w:lang w:val="en-GB"/>
-        </w:rPr>
-      </w:pPr>
-      <w:r>
-        <w:rPr>
-          <w:color w:val="FF0000"/>
+          <w:lang w:val="en-GB"/>
+        </w:rPr>
+      </w:pPr>
+      <w:r>
+        <w:rPr>
           <w:lang w:val="en-GB"/>
         </w:rPr>
         <w:t>All problems in NP are only solvable in exponential time</w:t>
@@ -7380,6 +7403,8 @@
           <w:numId w:val="3"/>
         </w:numPr>
         <w:rPr>
+          <w:rFonts w:eastAsiaTheme="minorEastAsia"/>
+          <w:noProof/>
           <w:lang w:val="en-GB"/>
         </w:rPr>
       </w:pPr>
@@ -7501,9 +7526,147 @@
     <w:p>
       <w:pPr>
         <w:rPr>
+          <w:rFonts w:eastAsiaTheme="minorEastAsia"/>
+          <w:noProof/>
+          <w:color w:val="4472C4" w:themeColor="accent1"/>
+          <w:lang w:val="en-GB"/>
+        </w:rPr>
+      </w:pPr>
+      <w:r>
+        <w:rPr>
+          <w:rFonts w:eastAsiaTheme="minorEastAsia"/>
+          <w:noProof/>
+          <w:color w:val="4472C4" w:themeColor="accent1"/>
+          <w:lang w:val="en-GB"/>
+        </w:rPr>
+        <w:t>CORREGUR</w:t>
+      </w:r>
+    </w:p>
+    <w:p>
+      <w:pPr>
+        <w:pStyle w:val="ListParagraph"/>
+        <w:numPr>
+          <w:ilvl w:val="0"/>
+          <w:numId w:val="3"/>
+        </w:numPr>
+        <w:autoSpaceDE w:val="0"/>
+        <w:autoSpaceDN w:val="0"/>
+        <w:adjustRightInd w:val="0"/>
+        <w:spacing w:after="0" w:line="240" w:lineRule="auto"/>
+        <w:rPr>
+          <w:rFonts w:ascii="AppleSystemUIFont" w:hAnsi="AppleSystemUIFont" w:cs="AppleSystemUIFont"/>
+          <w:sz w:val="26"/>
+          <w:szCs w:val="26"/>
           <w:lang w:val="en-US"/>
         </w:rPr>
       </w:pPr>
+      <w:r>
+        <w:rPr>
+          <w:rFonts w:ascii="AppleSystemUIFont" w:hAnsi="AppleSystemUIFont" w:cs="AppleSystemUIFont"/>
+          <w:sz w:val="26"/>
+          <w:szCs w:val="26"/>
+          <w:lang w:val="en-US"/>
+        </w:rPr>
+        <w:t>Both ways</w:t>
+      </w:r>
+    </w:p>
+    <w:p>
+      <w:pPr>
+        <w:pStyle w:val="ListParagraph"/>
+        <w:numPr>
+          <w:ilvl w:val="0"/>
+          <w:numId w:val="3"/>
+        </w:numPr>
+        <w:autoSpaceDE w:val="0"/>
+        <w:autoSpaceDN w:val="0"/>
+        <w:adjustRightInd w:val="0"/>
+        <w:spacing w:after="0" w:line="240" w:lineRule="auto"/>
+        <w:rPr>
+          <w:rFonts w:ascii="AppleSystemUIFont" w:hAnsi="AppleSystemUIFont" w:cs="AppleSystemUIFont"/>
+          <w:sz w:val="26"/>
+          <w:szCs w:val="26"/>
+          <w:lang w:val="en-US"/>
+        </w:rPr>
+      </w:pPr>
+      <w:r>
+        <w:rPr>
+          <w:rFonts w:ascii="AppleSystemUIFont" w:hAnsi="AppleSystemUIFont" w:cs="AppleSystemUIFont"/>
+          <w:sz w:val="26"/>
+          <w:szCs w:val="26"/>
+          <w:lang w:val="en-US"/>
+        </w:rPr>
+        <w:t>Definition of problems</w:t>
+      </w:r>
+    </w:p>
+    <w:p>
+      <w:pPr>
+        <w:pStyle w:val="ListParagraph"/>
+        <w:numPr>
+          <w:ilvl w:val="0"/>
+          <w:numId w:val="3"/>
+        </w:numPr>
+        <w:autoSpaceDE w:val="0"/>
+        <w:autoSpaceDN w:val="0"/>
+        <w:adjustRightInd w:val="0"/>
+        <w:spacing w:after="0" w:line="240" w:lineRule="auto"/>
+        <w:rPr>
+          <w:rFonts w:ascii="AppleSystemUIFont" w:hAnsi="AppleSystemUIFont" w:cs="AppleSystemUIFont"/>
+          <w:sz w:val="26"/>
+          <w:szCs w:val="26"/>
+          <w:lang w:val="en-US"/>
+        </w:rPr>
+      </w:pPr>
+      <w:r>
+        <w:rPr>
+          <w:rFonts w:ascii="AppleSystemUIFont" w:hAnsi="AppleSystemUIFont" w:cs="AppleSystemUIFont"/>
+          <w:sz w:val="26"/>
+          <w:szCs w:val="26"/>
+          <w:lang w:val="en-US"/>
+        </w:rPr>
+        <w:t>State def inverse</w:t>
+      </w:r>
+    </w:p>
+    <w:p>
+      <w:pPr>
+        <w:pStyle w:val="ListParagraph"/>
+        <w:numPr>
+          <w:ilvl w:val="0"/>
+          <w:numId w:val="3"/>
+        </w:numPr>
+        <w:rPr>
+          <w:lang w:val="en-US"/>
+        </w:rPr>
+      </w:pPr>
+      <w:r>
+        <w:rPr>
+          <w:rFonts w:ascii="AppleSystemUIFont" w:hAnsi="AppleSystemUIFont" w:cs="AppleSystemUIFont"/>
+          <w:sz w:val="26"/>
+          <w:szCs w:val="26"/>
+          <w:lang w:val="en-US"/>
+        </w:rPr>
+        <w:t>Why the case</w:t>
+      </w:r>
+    </w:p>
+    <w:p>
+      <w:pPr>
+        <w:pStyle w:val="ListParagraph"/>
+        <w:numPr>
+          <w:ilvl w:val="0"/>
+          <w:numId w:val="3"/>
+        </w:numPr>
+        <w:rPr>
+          <w:lang w:val="en-US"/>
+        </w:rPr>
+      </w:pPr>
+      <w:r>
+        <w:rPr>
+          <w:rFonts w:ascii="AppleSystemUIFont" w:hAnsi="AppleSystemUIFont" w:cs="AppleSystemUIFont"/>
+          <w:sz w:val="26"/>
+          <w:szCs w:val="26"/>
+          <w:lang w:val="en-US"/>
+        </w:rPr>
+        <w:t>States and definitions</w:t>
+      </w:r>
     </w:p>
     <w:sectPr>
       <w:headerReference w:type="default" r:id="rId15"/>
@@ -10743,12 +10906,19 @@
 </file>
 
 <file path=customXml/item1.xml><?xml version="1.0" encoding="utf-8"?>
-<p:properties xmlns:p="http://schemas.microsoft.com/office/2006/metadata/properties" xmlns:xsi="http://www.w3.org/2001/XMLSchema-instance" xmlns:pc="http://schemas.microsoft.com/office/infopath/2007/PartnerControls">
-  <documentManagement/>
-</p:properties>
+<b:Sources xmlns:b="http://schemas.openxmlformats.org/officeDocument/2006/bibliography" xmlns="http://schemas.openxmlformats.org/officeDocument/2006/bibliography" SelectedStyle="\APASixthEditionOfficeOnline.xsl" StyleName="APA" Version="6"/>
 </file>
 
 <file path=customXml/item2.xml><?xml version="1.0" encoding="utf-8"?>
+<?mso-contentType ?>
+<FormTemplates xmlns="http://schemas.microsoft.com/sharepoint/v3/contenttype/forms">
+  <Display>DocumentLibraryForm</Display>
+  <Edit>DocumentLibraryForm</Edit>
+  <New>DocumentLibraryForm</New>
+</FormTemplates>
+</file>
+
+<file path=customXml/item3.xml><?xml version="1.0" encoding="utf-8"?>
 <ct:contentTypeSchema xmlns:ct="http://schemas.microsoft.com/office/2006/metadata/contentType" xmlns:ma="http://schemas.microsoft.com/office/2006/metadata/properties/metaAttributes" ct:_="" ma:_="" ma:contentTypeName="Document" ma:contentTypeID="0x010100E4934CFCC658D048BFAD706E4E30707E" ma:contentTypeVersion="0" ma:contentTypeDescription="Create a new document." ma:contentTypeScope="" ma:versionID="2b58cac721d56c791cd09e4a3cfdeb2f">
   <xsd:schema xmlns:xsd="http://www.w3.org/2001/XMLSchema" xmlns:xs="http://www.w3.org/2001/XMLSchema" xmlns:p="http://schemas.microsoft.com/office/2006/metadata/properties" targetNamespace="http://schemas.microsoft.com/office/2006/metadata/properties" ma:root="true" ma:fieldsID="067e30616eeadeb776f014c5fbcfd813">
     <xsd:element name="properties">
@@ -10862,29 +11032,29 @@
 </ct:contentTypeSchema>
 </file>
 
-<file path=customXml/item3.xml><?xml version="1.0" encoding="utf-8"?>
-<?mso-contentType ?>
-<FormTemplates xmlns="http://schemas.microsoft.com/sharepoint/v3/contenttype/forms">
-  <Display>DocumentLibraryForm</Display>
-  <Edit>DocumentLibraryForm</Edit>
-  <New>DocumentLibraryForm</New>
-</FormTemplates>
-</file>
-
 <file path=customXml/item4.xml><?xml version="1.0" encoding="utf-8"?>
-<b:Sources xmlns:b="http://schemas.openxmlformats.org/officeDocument/2006/bibliography" xmlns="http://schemas.openxmlformats.org/officeDocument/2006/bibliography" SelectedStyle="\APASixthEditionOfficeOnline.xsl" StyleName="APA" Version="6"/>
+<p:properties xmlns:p="http://schemas.microsoft.com/office/2006/metadata/properties" xmlns:xsi="http://www.w3.org/2001/XMLSchema-instance" xmlns:pc="http://schemas.microsoft.com/office/infopath/2007/PartnerControls">
+  <documentManagement/>
+</p:properties>
 </file>
 
 <file path=customXml/itemProps1.xml><?xml version="1.0" encoding="utf-8"?>
-<ds:datastoreItem xmlns:ds="http://schemas.openxmlformats.org/officeDocument/2006/customXml" ds:itemID="{9A195E8B-1F62-4970-AF97-34CB33372E90}">
+<ds:datastoreItem xmlns:ds="http://schemas.openxmlformats.org/officeDocument/2006/customXml" ds:itemID="{74963CF6-C6F9-4EE0-A4DD-14E3CC2E35AE}">
   <ds:schemaRefs>
-    <ds:schemaRef ds:uri="http://schemas.microsoft.com/office/2006/metadata/properties"/>
-    <ds:schemaRef ds:uri="http://schemas.microsoft.com/office/infopath/2007/PartnerControls"/>
+    <ds:schemaRef ds:uri="http://schemas.openxmlformats.org/officeDocument/2006/bibliography"/>
   </ds:schemaRefs>
 </ds:datastoreItem>
 </file>
 
 <file path=customXml/itemProps2.xml><?xml version="1.0" encoding="utf-8"?>
+<ds:datastoreItem xmlns:ds="http://schemas.openxmlformats.org/officeDocument/2006/customXml" ds:itemID="{2B9E0F7D-C5BB-4865-8F0E-8948130F4AA8}">
+  <ds:schemaRefs>
+    <ds:schemaRef ds:uri="http://schemas.microsoft.com/sharepoint/v3/contenttype/forms"/>
+  </ds:schemaRefs>
+</ds:datastoreItem>
+</file>
+
+<file path=customXml/itemProps3.xml><?xml version="1.0" encoding="utf-8"?>
 <ds:datastoreItem xmlns:ds="http://schemas.openxmlformats.org/officeDocument/2006/customXml" ds:itemID="{93D85BD0-4497-40E6-9764-C5B267768E91}">
   <ds:schemaRefs>
     <ds:schemaRef ds:uri="http://schemas.microsoft.com/office/2006/metadata/contentType"/>
@@ -10900,18 +11070,11 @@
 </ds:datastoreItem>
 </file>
 
-<file path=customXml/itemProps3.xml><?xml version="1.0" encoding="utf-8"?>
-<ds:datastoreItem xmlns:ds="http://schemas.openxmlformats.org/officeDocument/2006/customXml" ds:itemID="{2B9E0F7D-C5BB-4865-8F0E-8948130F4AA8}">
+<file path=customXml/itemProps4.xml><?xml version="1.0" encoding="utf-8"?>
+<ds:datastoreItem xmlns:ds="http://schemas.openxmlformats.org/officeDocument/2006/customXml" ds:itemID="{9A195E8B-1F62-4970-AF97-34CB33372E90}">
   <ds:schemaRefs>
-    <ds:schemaRef ds:uri="http://schemas.microsoft.com/sharepoint/v3/contenttype/forms"/>
-  </ds:schemaRefs>
-</ds:datastoreItem>
-</file>
-
-<file path=customXml/itemProps4.xml><?xml version="1.0" encoding="utf-8"?>
-<ds:datastoreItem xmlns:ds="http://schemas.openxmlformats.org/officeDocument/2006/customXml" ds:itemID="{74963CF6-C6F9-4EE0-A4DD-14E3CC2E35AE}">
-  <ds:schemaRefs>
-    <ds:schemaRef ds:uri="http://schemas.openxmlformats.org/officeDocument/2006/bibliography"/>
+    <ds:schemaRef ds:uri="http://schemas.microsoft.com/office/2006/metadata/properties"/>
+    <ds:schemaRef ds:uri="http://schemas.microsoft.com/office/infopath/2007/PartnerControls"/>
   </ds:schemaRefs>
 </ds:datastoreItem>
 </file>
</xml_diff>